<commit_message>
Add plan for srw
</commit_message>
<xml_diff>
--- a/ SRW_new.docx
+++ b/ SRW_new.docx
@@ -3,12 +3,1179 @@
 <w:document xmlns:wpc="http://schemas.microsoft.com/office/word/2010/wordprocessingCanvas" xmlns:cx="http://schemas.microsoft.com/office/drawing/2014/chartex" xmlns:cx1="http://schemas.microsoft.com/office/drawing/2015/9/8/chartex" xmlns:cx2="http://schemas.microsoft.com/office/drawing/2015/10/21/chartex" xmlns:cx3="http://schemas.microsoft.com/office/drawing/2016/5/9/chartex" xmlns:cx4="http://schemas.microsoft.com/office/drawing/2016/5/10/chartex" xmlns:cx5="http://schemas.microsoft.com/office/drawing/2016/5/11/chartex" xmlns:cx6="http://schemas.microsoft.com/office/drawing/2016/5/12/chartex" xmlns:cx7="http://schemas.microsoft.com/office/drawing/2016/5/13/chartex" xmlns:cx8="http://schemas.microsoft.com/office/drawing/2016/5/14/chartex" xmlns:mc="http://schemas.openxmlformats.org/markup-compatibility/2006" xmlns:aink="http://schemas.microsoft.com/office/drawing/2016/ink" xmlns:am3d="http://schemas.microsoft.com/office/drawing/2017/model3d" xmlns:o="urn:schemas-microsoft-com:office:office" xmlns:oel="http://schemas.microsoft.com/office/2019/extlst" xmlns:r="http://schemas.openxmlformats.org/officeDocument/2006/relationships" xmlns:m="http://schemas.openxmlformats.org/officeDocument/2006/math" xmlns:v="urn:schemas-microsoft-com:vml" xmlns:wp14="http://schemas.microsoft.com/office/word/2010/wordprocessingDrawing" xmlns:wp="http://schemas.openxmlformats.org/drawingml/2006/wordprocessingDrawing" xmlns:w10="urn:schemas-microsoft-com:office:word" xmlns:w="http://schemas.openxmlformats.org/wordprocessingml/2006/main" xmlns:w14="http://schemas.microsoft.com/office/word/2010/wordml" xmlns:w15="http://schemas.microsoft.com/office/word/2012/wordml" xmlns:w16cex="http://schemas.microsoft.com/office/word/2018/wordml/cex" xmlns:w16cid="http://schemas.microsoft.com/office/word/2016/wordml/cid" xmlns:w16="http://schemas.microsoft.com/office/word/2018/wordml" xmlns:w16sdtdh="http://schemas.microsoft.com/office/word/2020/wordml/sdtdatahash" xmlns:w16se="http://schemas.microsoft.com/office/word/2015/wordml/symex" xmlns:wpg="http://schemas.microsoft.com/office/word/2010/wordprocessingGroup" xmlns:wpi="http://schemas.microsoft.com/office/word/2010/wordprocessingInk" xmlns:wne="http://schemas.microsoft.com/office/word/2006/wordml" xmlns:wps="http://schemas.microsoft.com/office/word/2010/wordprocessingShape" mc:Ignorable="w14 w15 w16se w16cid w16 w16cex w16sdtdh wp14">
   <w:body>
     <w:p>
-      <w:pPr>
-        <w:rPr>
-          <w:lang w:val="en-US"/>
-        </w:rPr>
-      </w:pPr>
-    </w:p>
+      <w:r>
+        <w:t>Министерство науки и высшего образования Российской Федерации</w:t>
+      </w:r>
+    </w:p>
+    <w:p>
+      <w:pPr>
+        <w:jc w:val="center"/>
+        <w:rPr>
+          <w:sz w:val="24"/>
+        </w:rPr>
+      </w:pPr>
+      <w:r>
+        <w:rPr>
+          <w:sz w:val="24"/>
+        </w:rPr>
+        <w:t>НАЦИОНАЛЬНЫЙ ИССЛЕДОВАТЕЛЬСКИЙ</w:t>
+      </w:r>
+    </w:p>
+    <w:p>
+      <w:pPr>
+        <w:jc w:val="center"/>
+        <w:rPr>
+          <w:sz w:val="24"/>
+        </w:rPr>
+      </w:pPr>
+      <w:r>
+        <w:rPr>
+          <w:sz w:val="24"/>
+        </w:rPr>
+        <w:t>ТОМСКИЙ ГОСУДАРСТВЕННЫЙ УНИВЕРСИТЕТ (НИ ТГУ)</w:t>
+      </w:r>
+    </w:p>
+    <w:p>
+      <w:pPr>
+        <w:jc w:val="center"/>
+        <w:rPr>
+          <w:sz w:val="24"/>
+        </w:rPr>
+      </w:pPr>
+      <w:r>
+        <w:rPr>
+          <w:sz w:val="24"/>
+        </w:rPr>
+        <w:t>Кафедра</w:t>
+      </w:r>
+      <w:r>
+        <w:rPr>
+          <w:sz w:val="24"/>
+        </w:rPr>
+        <w:t xml:space="preserve"> компьютерной безопасности</w:t>
+      </w:r>
+      <w:r>
+        <w:rPr>
+          <w:sz w:val="24"/>
+        </w:rPr>
+        <w:t xml:space="preserve"> </w:t>
+      </w:r>
+    </w:p>
+    <w:p>
+      <w:pPr>
+        <w:jc w:val="center"/>
+        <w:rPr>
+          <w:sz w:val="24"/>
+        </w:rPr>
+      </w:pPr>
+    </w:p>
+    <w:p>
+      <w:pPr>
+        <w:jc w:val="center"/>
+        <w:rPr>
+          <w:sz w:val="24"/>
+        </w:rPr>
+      </w:pPr>
+    </w:p>
+    <w:p>
+      <w:pPr>
+        <w:jc w:val="center"/>
+        <w:rPr>
+          <w:sz w:val="24"/>
+        </w:rPr>
+      </w:pPr>
+    </w:p>
+    <w:p>
+      <w:pPr>
+        <w:jc w:val="center"/>
+        <w:rPr>
+          <w:sz w:val="24"/>
+        </w:rPr>
+      </w:pPr>
+    </w:p>
+    <w:p>
+      <w:pPr>
+        <w:jc w:val="center"/>
+        <w:rPr>
+          <w:sz w:val="24"/>
+        </w:rPr>
+      </w:pPr>
+    </w:p>
+    <w:p>
+      <w:pPr>
+        <w:jc w:val="center"/>
+        <w:rPr>
+          <w:sz w:val="24"/>
+        </w:rPr>
+      </w:pPr>
+    </w:p>
+    <w:p>
+      <w:pPr>
+        <w:jc w:val="center"/>
+        <w:rPr>
+          <w:sz w:val="24"/>
+        </w:rPr>
+      </w:pPr>
+    </w:p>
+    <w:p>
+      <w:pPr>
+        <w:jc w:val="center"/>
+        <w:rPr>
+          <w:sz w:val="24"/>
+        </w:rPr>
+      </w:pPr>
+    </w:p>
+    <w:p>
+      <w:pPr>
+        <w:jc w:val="center"/>
+        <w:rPr>
+          <w:sz w:val="24"/>
+        </w:rPr>
+      </w:pPr>
+    </w:p>
+    <w:p>
+      <w:pPr>
+        <w:jc w:val="center"/>
+        <w:rPr>
+          <w:sz w:val="24"/>
+        </w:rPr>
+      </w:pPr>
+      <w:r>
+        <w:rPr>
+          <w:sz w:val="24"/>
+        </w:rPr>
+        <w:t>КУРСОВАЯ РАБОТА</w:t>
+      </w:r>
+    </w:p>
+    <w:p>
+      <w:pPr>
+        <w:jc w:val="center"/>
+        <w:rPr>
+          <w:sz w:val="24"/>
+        </w:rPr>
+      </w:pPr>
+    </w:p>
+    <w:p>
+      <w:pPr>
+        <w:jc w:val="center"/>
+        <w:rPr>
+          <w:sz w:val="24"/>
+        </w:rPr>
+      </w:pPr>
+      <w:r>
+        <w:rPr>
+          <w:sz w:val="24"/>
+        </w:rPr>
+        <w:t>РЕАЛИЗАЦИЯ ИГРОВОЙ ДИНАМИЧЕСКОЙ СИТУАЦИИ</w:t>
+      </w:r>
+    </w:p>
+    <w:p>
+      <w:pPr>
+        <w:jc w:val="center"/>
+        <w:rPr>
+          <w:sz w:val="24"/>
+        </w:rPr>
+      </w:pPr>
+    </w:p>
+    <w:p>
+      <w:pPr>
+        <w:jc w:val="center"/>
+        <w:rPr>
+          <w:sz w:val="24"/>
+        </w:rPr>
+      </w:pPr>
+      <w:r>
+        <w:rPr>
+          <w:sz w:val="24"/>
+        </w:rPr>
+        <w:t>Шудегова Влада Константиновна</w:t>
+      </w:r>
+    </w:p>
+    <w:p>
+      <w:pPr>
+        <w:jc w:val="center"/>
+        <w:rPr>
+          <w:sz w:val="24"/>
+        </w:rPr>
+      </w:pPr>
+    </w:p>
+    <w:p>
+      <w:pPr>
+        <w:jc w:val="center"/>
+        <w:rPr>
+          <w:sz w:val="24"/>
+        </w:rPr>
+      </w:pPr>
+      <w:r>
+        <w:rPr>
+          <w:sz w:val="24"/>
+        </w:rPr>
+        <w:t>Направление подготовки 01.03.02 Прикладная математика и информатика</w:t>
+      </w:r>
+    </w:p>
+    <w:p>
+      <w:pPr>
+        <w:jc w:val="center"/>
+        <w:rPr>
+          <w:sz w:val="24"/>
+        </w:rPr>
+      </w:pPr>
+      <w:r>
+        <w:rPr>
+          <w:sz w:val="24"/>
+        </w:rPr>
+        <w:t>Направленность (профиль) «Прикладная математика и информатика»</w:t>
+      </w:r>
+    </w:p>
+    <w:p>
+      <w:pPr>
+        <w:jc w:val="center"/>
+        <w:rPr>
+          <w:sz w:val="24"/>
+        </w:rPr>
+      </w:pPr>
+    </w:p>
+    <w:p>
+      <w:pPr>
+        <w:jc w:val="center"/>
+        <w:rPr>
+          <w:sz w:val="24"/>
+        </w:rPr>
+      </w:pPr>
+    </w:p>
+    <w:p>
+      <w:pPr>
+        <w:jc w:val="center"/>
+        <w:rPr>
+          <w:sz w:val="24"/>
+        </w:rPr>
+      </w:pPr>
+    </w:p>
+    <w:p>
+      <w:pPr>
+        <w:jc w:val="center"/>
+        <w:rPr>
+          <w:sz w:val="24"/>
+        </w:rPr>
+      </w:pPr>
+    </w:p>
+    <w:p>
+      <w:pPr>
+        <w:jc w:val="center"/>
+        <w:rPr>
+          <w:sz w:val="24"/>
+        </w:rPr>
+      </w:pPr>
+    </w:p>
+    <w:p>
+      <w:pPr>
+        <w:ind w:left="5387"/>
+        <w:jc w:val="left"/>
+        <w:rPr>
+          <w:sz w:val="24"/>
+        </w:rPr>
+      </w:pPr>
+      <w:r>
+        <w:rPr>
+          <w:sz w:val="24"/>
+        </w:rPr>
+        <w:t>Руководитель работы</w:t>
+      </w:r>
+    </w:p>
+    <w:p>
+      <w:pPr>
+        <w:ind w:left="5387"/>
+        <w:jc w:val="left"/>
+        <w:rPr>
+          <w:sz w:val="24"/>
+        </w:rPr>
+      </w:pPr>
+      <w:r>
+        <w:rPr>
+          <w:sz w:val="24"/>
+        </w:rPr>
+        <w:t>канд. техн. наук, доцент</w:t>
+      </w:r>
+    </w:p>
+    <w:p>
+      <w:pPr>
+        <w:ind w:left="5387"/>
+        <w:jc w:val="left"/>
+        <w:rPr>
+          <w:sz w:val="24"/>
+        </w:rPr>
+      </w:pPr>
+    </w:p>
+    <w:p>
+      <w:pPr>
+        <w:ind w:left="5387"/>
+        <w:jc w:val="left"/>
+        <w:rPr>
+          <w:sz w:val="24"/>
+        </w:rPr>
+      </w:pPr>
+      <w:r>
+        <w:rPr>
+          <w:sz w:val="24"/>
+        </w:rPr>
+        <w:t>________________В.</w:t>
+      </w:r>
+      <w:r>
+        <w:rPr>
+          <w:sz w:val="24"/>
+        </w:rPr>
+        <w:t>В</w:t>
+      </w:r>
+      <w:r>
+        <w:rPr>
+          <w:sz w:val="24"/>
+        </w:rPr>
+        <w:t xml:space="preserve">. </w:t>
+      </w:r>
+      <w:r>
+        <w:rPr>
+          <w:sz w:val="24"/>
+        </w:rPr>
+        <w:t>Андреева</w:t>
+      </w:r>
+    </w:p>
+    <w:p>
+      <w:pPr>
+        <w:ind w:left="5387"/>
+        <w:jc w:val="left"/>
+        <w:rPr>
+          <w:i/>
+          <w:sz w:val="24"/>
+        </w:rPr>
+      </w:pPr>
+      <w:r>
+        <w:rPr>
+          <w:i/>
+          <w:sz w:val="24"/>
+        </w:rPr>
+        <w:t>подпись</w:t>
+      </w:r>
+    </w:p>
+    <w:p>
+      <w:pPr>
+        <w:ind w:left="5387"/>
+        <w:jc w:val="left"/>
+        <w:rPr>
+          <w:sz w:val="24"/>
+        </w:rPr>
+      </w:pPr>
+      <w:r>
+        <w:rPr>
+          <w:sz w:val="24"/>
+        </w:rPr>
+        <w:t>«_____» ________________ 2024 г.</w:t>
+      </w:r>
+    </w:p>
+    <w:p>
+      <w:pPr>
+        <w:ind w:left="5387"/>
+        <w:jc w:val="left"/>
+        <w:rPr>
+          <w:sz w:val="24"/>
+        </w:rPr>
+      </w:pPr>
+    </w:p>
+    <w:p>
+      <w:pPr>
+        <w:ind w:left="5387"/>
+        <w:jc w:val="left"/>
+        <w:rPr>
+          <w:sz w:val="24"/>
+        </w:rPr>
+      </w:pPr>
+    </w:p>
+    <w:p>
+      <w:pPr>
+        <w:ind w:left="5387"/>
+        <w:jc w:val="left"/>
+        <w:rPr>
+          <w:sz w:val="24"/>
+        </w:rPr>
+      </w:pPr>
+      <w:r>
+        <w:rPr>
+          <w:sz w:val="24"/>
+        </w:rPr>
+        <w:t>Автор работы</w:t>
+      </w:r>
+    </w:p>
+    <w:p>
+      <w:pPr>
+        <w:ind w:left="5387"/>
+        <w:jc w:val="left"/>
+        <w:rPr>
+          <w:sz w:val="24"/>
+        </w:rPr>
+      </w:pPr>
+      <w:r>
+        <w:rPr>
+          <w:sz w:val="24"/>
+        </w:rPr>
+        <w:t>студент группы № 93212</w:t>
+      </w:r>
+      <w:r>
+        <w:rPr>
+          <w:sz w:val="24"/>
+        </w:rPr>
+        <w:t>1</w:t>
+      </w:r>
+    </w:p>
+    <w:p>
+      <w:pPr>
+        <w:ind w:left="5387"/>
+        <w:jc w:val="left"/>
+        <w:rPr>
+          <w:sz w:val="24"/>
+        </w:rPr>
+      </w:pPr>
+    </w:p>
+    <w:p>
+      <w:pPr>
+        <w:ind w:left="5387"/>
+        <w:jc w:val="left"/>
+        <w:rPr>
+          <w:sz w:val="24"/>
+        </w:rPr>
+      </w:pPr>
+      <w:r>
+        <w:rPr>
+          <w:sz w:val="24"/>
+        </w:rPr>
+        <w:t xml:space="preserve">________________ </w:t>
+      </w:r>
+      <w:r>
+        <w:rPr>
+          <w:sz w:val="24"/>
+        </w:rPr>
+        <w:t>В</w:t>
+      </w:r>
+      <w:r>
+        <w:rPr>
+          <w:sz w:val="24"/>
+        </w:rPr>
+        <w:t>.</w:t>
+      </w:r>
+      <w:r>
+        <w:rPr>
+          <w:sz w:val="24"/>
+        </w:rPr>
+        <w:t>К</w:t>
+      </w:r>
+      <w:r>
+        <w:rPr>
+          <w:sz w:val="24"/>
+        </w:rPr>
+        <w:t xml:space="preserve">. </w:t>
+      </w:r>
+      <w:r>
+        <w:rPr>
+          <w:sz w:val="24"/>
+        </w:rPr>
+        <w:t>Шудегова</w:t>
+      </w:r>
+    </w:p>
+    <w:p>
+      <w:pPr>
+        <w:ind w:left="5387"/>
+        <w:jc w:val="left"/>
+        <w:rPr>
+          <w:i/>
+          <w:sz w:val="24"/>
+        </w:rPr>
+      </w:pPr>
+      <w:r>
+        <w:rPr>
+          <w:i/>
+          <w:sz w:val="24"/>
+        </w:rPr>
+        <w:t>подпись</w:t>
+      </w:r>
+    </w:p>
+    <w:p>
+      <w:pPr>
+        <w:ind w:left="5387"/>
+        <w:jc w:val="left"/>
+        <w:rPr>
+          <w:sz w:val="24"/>
+        </w:rPr>
+      </w:pPr>
+      <w:r>
+        <w:rPr>
+          <w:sz w:val="24"/>
+        </w:rPr>
+        <w:t>«_____» ________________ 2024 г.</w:t>
+      </w:r>
+    </w:p>
+    <w:p>
+      <w:pPr>
+        <w:ind w:left="4678"/>
+        <w:jc w:val="left"/>
+        <w:rPr>
+          <w:sz w:val="24"/>
+        </w:rPr>
+      </w:pPr>
+    </w:p>
+    <w:p>
+      <w:pPr>
+        <w:ind w:left="4678"/>
+        <w:jc w:val="left"/>
+        <w:rPr>
+          <w:sz w:val="24"/>
+        </w:rPr>
+      </w:pPr>
+    </w:p>
+    <w:p>
+      <w:pPr>
+        <w:ind w:left="4678"/>
+        <w:jc w:val="left"/>
+        <w:rPr>
+          <w:sz w:val="24"/>
+        </w:rPr>
+      </w:pPr>
+    </w:p>
+    <w:p>
+      <w:pPr>
+        <w:ind w:left="4678"/>
+        <w:jc w:val="left"/>
+        <w:rPr>
+          <w:sz w:val="24"/>
+        </w:rPr>
+      </w:pPr>
+    </w:p>
+    <w:p>
+      <w:pPr>
+        <w:ind w:left="4678"/>
+        <w:jc w:val="left"/>
+        <w:rPr>
+          <w:sz w:val="24"/>
+        </w:rPr>
+      </w:pPr>
+    </w:p>
+    <w:p>
+      <w:pPr>
+        <w:ind w:left="4678"/>
+        <w:jc w:val="left"/>
+        <w:rPr>
+          <w:sz w:val="24"/>
+        </w:rPr>
+      </w:pPr>
+    </w:p>
+    <w:p>
+      <w:pPr>
+        <w:ind w:left="4678"/>
+        <w:jc w:val="left"/>
+        <w:rPr>
+          <w:sz w:val="24"/>
+        </w:rPr>
+      </w:pPr>
+    </w:p>
+    <w:p>
+      <w:pPr>
+        <w:ind w:left="4678"/>
+        <w:jc w:val="left"/>
+        <w:rPr>
+          <w:sz w:val="24"/>
+        </w:rPr>
+      </w:pPr>
+    </w:p>
+    <w:p>
+      <w:pPr>
+        <w:ind w:left="4678"/>
+        <w:jc w:val="left"/>
+        <w:rPr>
+          <w:sz w:val="24"/>
+        </w:rPr>
+      </w:pPr>
+    </w:p>
+    <w:p>
+      <w:pPr>
+        <w:ind w:left="4678"/>
+        <w:jc w:val="left"/>
+        <w:rPr>
+          <w:sz w:val="24"/>
+        </w:rPr>
+      </w:pPr>
+    </w:p>
+    <w:p>
+      <w:pPr>
+        <w:jc w:val="center"/>
+        <w:rPr>
+          <w:sz w:val="24"/>
+        </w:rPr>
+      </w:pPr>
+    </w:p>
+    <w:p>
+      <w:pPr>
+        <w:jc w:val="center"/>
+        <w:rPr>
+          <w:sz w:val="24"/>
+        </w:rPr>
+      </w:pPr>
+      <w:r>
+        <w:rPr>
+          <w:sz w:val="24"/>
+        </w:rPr>
+        <w:t>Томск –2024</w:t>
+      </w:r>
+    </w:p>
+    <w:sdt>
+      <w:sdtPr>
+        <w:id w:val="1117878433"/>
+        <w:docPartObj>
+          <w:docPartGallery w:val="Table of Contents"/>
+          <w:docPartUnique/>
+        </w:docPartObj>
+      </w:sdtPr>
+      <w:sdtEndPr>
+        <w:rPr>
+          <w:rFonts w:ascii="Times New Roman" w:eastAsiaTheme="minorHAnsi" w:hAnsi="Times New Roman" w:cstheme="minorBidi"/>
+          <w:noProof/>
+          <w:color w:val="auto"/>
+          <w:kern w:val="2"/>
+          <w:szCs w:val="24"/>
+          <w:lang w:eastAsia="en-US"/>
+          <w14:ligatures w14:val="standardContextual"/>
+        </w:rPr>
+      </w:sdtEndPr>
+      <w:sdtContent>
+        <w:p>
+          <w:pPr>
+            <w:pStyle w:val="a4"/>
+          </w:pPr>
+          <w:r>
+            <w:t>Оглавление</w:t>
+          </w:r>
+        </w:p>
+        <w:p>
+          <w:r>
+            <w:fldChar w:fldCharType="begin"/>
+          </w:r>
+          <w:r>
+            <w:instrText>TOC \o "1-3" \h \z \u</w:instrText>
+          </w:r>
+          <w:r>
+            <w:fldChar w:fldCharType="separate"/>
+          </w:r>
+          <w:r>
+            <w:rPr>
+              <w:b/>
+              <w:bCs/>
+              <w:noProof/>
+            </w:rPr>
+            <w:t>Элементы оглавления не найдены.</w:t>
+          </w:r>
+          <w:r>
+            <w:rPr>
+              <w:b/>
+              <w:bCs/>
+              <w:noProof/>
+            </w:rPr>
+            <w:fldChar w:fldCharType="end"/>
+          </w:r>
+        </w:p>
+      </w:sdtContent>
+    </w:sdt>
+    <w:p/>
+    <w:p/>
+    <w:p/>
+    <w:p/>
+    <w:p/>
+    <w:p/>
+    <w:p/>
+    <w:p/>
+    <w:p/>
+    <w:p>
+      <w:pPr>
+        <w:jc w:val="left"/>
+      </w:pPr>
+      <w:r>
+        <w:br w:type="page"/>
+      </w:r>
+    </w:p>
+    <w:p>
+      <w:r>
+        <w:lastRenderedPageBreak/>
+        <w:t>План</w:t>
+      </w:r>
+    </w:p>
+    <w:p>
+      <w:r>
+        <w:t xml:space="preserve">"Разработка кроссплатформенной системы управления для 2D </w:t>
+      </w:r>
+      <w:proofErr w:type="spellStart"/>
+      <w:r>
+        <w:t>платформера</w:t>
+      </w:r>
+      <w:proofErr w:type="spellEnd"/>
+      <w:r>
+        <w:t xml:space="preserve"> на </w:t>
+      </w:r>
+      <w:proofErr w:type="spellStart"/>
+      <w:r>
+        <w:t>Unity</w:t>
+      </w:r>
+      <w:proofErr w:type="spellEnd"/>
+      <w:r>
+        <w:t xml:space="preserve">: адаптация управления для Windows (клавиатура/мышь) и </w:t>
+      </w:r>
+      <w:proofErr w:type="spellStart"/>
+      <w:r>
+        <w:t>Android</w:t>
+      </w:r>
+      <w:proofErr w:type="spellEnd"/>
+      <w:r>
+        <w:t xml:space="preserve"> (сенсорный экран)"</w:t>
+      </w:r>
+    </w:p>
+    <w:p/>
+    <w:p>
+      <w:r>
+        <w:t>Введение:</w:t>
+      </w:r>
+    </w:p>
+    <w:p>
+      <w:pPr>
+        <w:rPr>
+          <w:b/>
+          <w:bCs/>
+        </w:rPr>
+      </w:pPr>
+      <w:r>
+        <w:rPr>
+          <w:b/>
+          <w:bCs/>
+        </w:rPr>
+        <w:t xml:space="preserve">Актуальность темы:  </w:t>
+      </w:r>
+    </w:p>
+    <w:p>
+      <w:r>
+        <w:t>Обоснование важности кроссплатформенной разработки и адаптивного управления для инди-разработчиков.</w:t>
+      </w:r>
+    </w:p>
+    <w:p>
+      <w:pPr>
+        <w:rPr>
+          <w:b/>
+          <w:bCs/>
+        </w:rPr>
+      </w:pPr>
+      <w:r>
+        <w:rPr>
+          <w:b/>
+          <w:bCs/>
+        </w:rPr>
+        <w:t xml:space="preserve">Цель и задачи работы:  </w:t>
+      </w:r>
+    </w:p>
+    <w:p>
+      <w:r>
+        <w:t>Р</w:t>
+      </w:r>
+      <w:r>
+        <w:t xml:space="preserve">азработать систему управления, работающую на Windows и </w:t>
+      </w:r>
+      <w:proofErr w:type="spellStart"/>
+      <w:r>
+        <w:t>Android</w:t>
+      </w:r>
+      <w:proofErr w:type="spellEnd"/>
+      <w:r>
+        <w:t>.</w:t>
+      </w:r>
+    </w:p>
+    <w:p>
+      <w:pPr>
+        <w:rPr>
+          <w:b/>
+          <w:bCs/>
+        </w:rPr>
+      </w:pPr>
+      <w:r>
+        <w:rPr>
+          <w:b/>
+          <w:bCs/>
+        </w:rPr>
+        <w:t xml:space="preserve">Объект и предмет исследования:  </w:t>
+      </w:r>
+    </w:p>
+    <w:p>
+      <w:r>
+        <w:t>Определение объекта</w:t>
+      </w:r>
+      <w:r>
+        <w:t xml:space="preserve">: </w:t>
+      </w:r>
+      <w:r>
+        <w:t>кроссплатформенная система управления</w:t>
+      </w:r>
+    </w:p>
+    <w:p>
+      <w:r>
+        <w:t>П</w:t>
+      </w:r>
+      <w:r>
+        <w:t>редмета</w:t>
+      </w:r>
+      <w:r>
+        <w:t>: м</w:t>
+      </w:r>
+      <w:r>
+        <w:t>етоды адаптации управления для разных платформ.</w:t>
+      </w:r>
+    </w:p>
+    <w:p/>
+    <w:p>
+      <w:pPr>
+        <w:rPr>
+          <w:b/>
+          <w:bCs/>
+        </w:rPr>
+      </w:pPr>
+      <w:r>
+        <w:rPr>
+          <w:b/>
+          <w:bCs/>
+        </w:rPr>
+        <w:t>Глава 1. Обзор существующих решений и технологий:</w:t>
+      </w:r>
+    </w:p>
+    <w:p>
+      <w:r>
+        <w:t xml:space="preserve">Анализ существующих подходов к разработке кроссплатформенных систем управления в </w:t>
+      </w:r>
+      <w:proofErr w:type="spellStart"/>
+      <w:r>
+        <w:t>Unity</w:t>
+      </w:r>
+      <w:proofErr w:type="spellEnd"/>
+      <w:r>
+        <w:t>.</w:t>
+      </w:r>
+    </w:p>
+    <w:p>
+      <w:r>
+        <w:t xml:space="preserve">Обзор плагинов и инструментов </w:t>
+      </w:r>
+      <w:proofErr w:type="spellStart"/>
+      <w:r>
+        <w:t>Unity</w:t>
+      </w:r>
+      <w:proofErr w:type="spellEnd"/>
+      <w:r>
+        <w:t xml:space="preserve"> для работы с вводом.</w:t>
+      </w:r>
+    </w:p>
+    <w:p>
+      <w:r>
+        <w:t xml:space="preserve">Сравнение различных методов реализации управления на Windows и </w:t>
+      </w:r>
+      <w:proofErr w:type="spellStart"/>
+      <w:r>
+        <w:t>Android</w:t>
+      </w:r>
+      <w:proofErr w:type="spellEnd"/>
+      <w:r>
+        <w:t>.</w:t>
+      </w:r>
+    </w:p>
+    <w:p>
+      <w:r>
+        <w:t>Описание выбранного подхода и его обоснование.</w:t>
+      </w:r>
+    </w:p>
+    <w:p/>
+    <w:p>
+      <w:pPr>
+        <w:rPr>
+          <w:b/>
+          <w:bCs/>
+        </w:rPr>
+      </w:pPr>
+      <w:r>
+        <w:rPr>
+          <w:b/>
+          <w:bCs/>
+        </w:rPr>
+        <w:t>Глава 2. Разработка системы управления для Windows (клавиатура/мышь):</w:t>
+      </w:r>
+    </w:p>
+    <w:p>
+      <w:r>
+        <w:t>Описание архитектуры системы управления.</w:t>
+      </w:r>
+    </w:p>
+    <w:p>
+      <w:r>
+        <w:t>Реализация обработки ввода с клавиатуры и мыши.</w:t>
+      </w:r>
+    </w:p>
+    <w:p>
+      <w:r>
+        <w:t>Настройка параметров управления (</w:t>
+      </w:r>
+      <w:r>
+        <w:t>чувствительность, назначение</w:t>
+      </w:r>
+      <w:r>
+        <w:t xml:space="preserve"> клавиш).</w:t>
+      </w:r>
+    </w:p>
+    <w:p>
+      <w:r>
+        <w:t>Тестирование и отладка системы управления на Windows.</w:t>
+      </w:r>
+    </w:p>
+    <w:p/>
+    <w:p>
+      <w:pPr>
+        <w:rPr>
+          <w:b/>
+          <w:bCs/>
+        </w:rPr>
+      </w:pPr>
+      <w:r>
+        <w:rPr>
+          <w:b/>
+          <w:bCs/>
+        </w:rPr>
+        <w:t xml:space="preserve">Глава 3. Адаптация системы управления для </w:t>
+      </w:r>
+      <w:proofErr w:type="spellStart"/>
+      <w:r>
+        <w:rPr>
+          <w:b/>
+          <w:bCs/>
+        </w:rPr>
+        <w:t>Android</w:t>
+      </w:r>
+      <w:proofErr w:type="spellEnd"/>
+      <w:r>
+        <w:rPr>
+          <w:b/>
+          <w:bCs/>
+        </w:rPr>
+        <w:t xml:space="preserve"> (сенсорный экран):</w:t>
+      </w:r>
+    </w:p>
+    <w:p>
+      <w:r>
+        <w:t>Особенности реализации управления на сенсорном экране.</w:t>
+      </w:r>
+    </w:p>
+    <w:p>
+      <w:r>
+        <w:t>Разработка виртуальных джойстиков и кнопок.</w:t>
+      </w:r>
+    </w:p>
+    <w:p>
+      <w:r>
+        <w:t>Адаптация логики управления под сенсорный ввод.</w:t>
+      </w:r>
+    </w:p>
+    <w:p>
+      <w:r>
+        <w:t xml:space="preserve">Тестирование и отладка системы управления на </w:t>
+      </w:r>
+      <w:proofErr w:type="spellStart"/>
+      <w:r>
+        <w:t>Android</w:t>
+      </w:r>
+      <w:proofErr w:type="spellEnd"/>
+      <w:r>
+        <w:t>.</w:t>
+      </w:r>
+    </w:p>
+    <w:p/>
+    <w:p>
+      <w:pPr>
+        <w:rPr>
+          <w:b/>
+          <w:bCs/>
+        </w:rPr>
+      </w:pPr>
+      <w:r>
+        <w:rPr>
+          <w:b/>
+          <w:bCs/>
+        </w:rPr>
+        <w:t xml:space="preserve">Глава 4.  Разработка прототипа 2D </w:t>
+      </w:r>
+      <w:proofErr w:type="spellStart"/>
+      <w:r>
+        <w:rPr>
+          <w:b/>
+          <w:bCs/>
+        </w:rPr>
+        <w:t>платформера</w:t>
+      </w:r>
+      <w:proofErr w:type="spellEnd"/>
+      <w:r>
+        <w:rPr>
+          <w:b/>
+          <w:bCs/>
+        </w:rPr>
+        <w:t>:</w:t>
+      </w:r>
+    </w:p>
+    <w:p>
+      <w:r>
+        <w:t xml:space="preserve">Создание простого прототипа 2D </w:t>
+      </w:r>
+      <w:proofErr w:type="spellStart"/>
+      <w:r>
+        <w:t>платформера</w:t>
+      </w:r>
+      <w:proofErr w:type="spellEnd"/>
+      <w:r>
+        <w:t xml:space="preserve"> для демонстрации работы системы управления.</w:t>
+      </w:r>
+    </w:p>
+    <w:p>
+      <w:r>
+        <w:t>Интеграция разработанной системы управления в прототип.</w:t>
+      </w:r>
+    </w:p>
+    <w:p>
+      <w:r>
+        <w:t>Тестирование взаимодействия системы управления с игровой механикой.</w:t>
+      </w:r>
+    </w:p>
+    <w:p/>
+    <w:p>
+      <w:pPr>
+        <w:rPr>
+          <w:b/>
+          <w:bCs/>
+        </w:rPr>
+      </w:pPr>
+      <w:r>
+        <w:rPr>
+          <w:b/>
+          <w:bCs/>
+        </w:rPr>
+        <w:t>Глава 5.  Оптимизация и тестирование:</w:t>
+      </w:r>
+    </w:p>
+    <w:p>
+      <w:r>
+        <w:t>Оптимизация производительности системы управления на обеих платформах.</w:t>
+      </w:r>
+    </w:p>
+    <w:p>
+      <w:r>
+        <w:t xml:space="preserve">Тестирование </w:t>
+      </w:r>
+      <w:proofErr w:type="spellStart"/>
+      <w:proofErr w:type="gramStart"/>
+      <w:r>
+        <w:t>usability</w:t>
+      </w:r>
+      <w:proofErr w:type="spellEnd"/>
+      <w:r>
+        <w:t xml:space="preserve">  и</w:t>
+      </w:r>
+      <w:proofErr w:type="gramEnd"/>
+      <w:r>
+        <w:t xml:space="preserve">  </w:t>
+      </w:r>
+      <w:proofErr w:type="spellStart"/>
+      <w:r>
+        <w:t>user</w:t>
+      </w:r>
+      <w:proofErr w:type="spellEnd"/>
+      <w:r>
+        <w:t xml:space="preserve"> </w:t>
+      </w:r>
+      <w:proofErr w:type="spellStart"/>
+      <w:r>
+        <w:t>experience</w:t>
+      </w:r>
+      <w:proofErr w:type="spellEnd"/>
+      <w:r>
+        <w:t xml:space="preserve">  на  разных  устройствах.</w:t>
+      </w:r>
+    </w:p>
+    <w:p>
+      <w:r>
+        <w:t>Анализ результатов тестирования и выводы.</w:t>
+      </w:r>
+    </w:p>
+    <w:p/>
+    <w:p>
+      <w:pPr>
+        <w:rPr>
+          <w:b/>
+          <w:bCs/>
+        </w:rPr>
+      </w:pPr>
+      <w:r>
+        <w:rPr>
+          <w:b/>
+          <w:bCs/>
+        </w:rPr>
+        <w:t>Заключение:</w:t>
+      </w:r>
+    </w:p>
+    <w:p>
+      <w:r>
+        <w:t>Подведение итогов работы.</w:t>
+      </w:r>
+    </w:p>
+    <w:p>
+      <w:r>
+        <w:t>Достигнутые результаты и их соответствие поставленным целям и задачам.</w:t>
+      </w:r>
+    </w:p>
+    <w:p>
+      <w:r>
+        <w:t>Перспективы дальнейшего развития.</w:t>
+      </w:r>
+    </w:p>
+    <w:p/>
+    <w:p>
+      <w:pPr>
+        <w:rPr>
+          <w:b/>
+          <w:bCs/>
+        </w:rPr>
+      </w:pPr>
+      <w:r>
+        <w:rPr>
+          <w:b/>
+          <w:bCs/>
+        </w:rPr>
+        <w:t>Список использованных источников:</w:t>
+      </w:r>
+    </w:p>
+    <w:p/>
+    <w:p>
+      <w:r>
+        <w:t>Перечень использованной литературы, онлайн-ресурсов и документации.</w:t>
+      </w:r>
+    </w:p>
+    <w:p>
+      <w:r>
+        <w:t>Приложение (при необходимости):</w:t>
+      </w:r>
+    </w:p>
+    <w:p>
+      <w:r>
+        <w:t>Исходный код проекта.</w:t>
+      </w:r>
+    </w:p>
+    <w:p>
+      <w:r>
+        <w:t>Скриншоты работы прототипа.</w:t>
+      </w:r>
+    </w:p>
+    <w:p/>
+    <w:p/>
     <w:sectPr>
       <w:pgSz w:w="11906" w:h="16838"/>
       <w:pgMar w:top="1134" w:right="850" w:bottom="1134" w:left="1701" w:header="708" w:footer="708" w:gutter="0"/>
@@ -415,7 +1582,7 @@
   <w:style w:type="paragraph" w:default="1" w:styleId="a">
     <w:name w:val="Normal"/>
     <w:qFormat/>
-    <w:rsid w:val="000F5E0B"/>
+    <w:rsid w:val="00891521"/>
     <w:pPr>
       <w:jc w:val="both"/>
     </w:pPr>
@@ -622,6 +1789,206 @@
     <w:rPr>
       <w:rFonts w:asciiTheme="majorHAnsi" w:eastAsiaTheme="majorEastAsia" w:hAnsiTheme="majorHAnsi" w:cstheme="majorBidi"/>
       <w:color w:val="1F3763" w:themeColor="accent1" w:themeShade="7F"/>
+    </w:rPr>
+  </w:style>
+  <w:style w:type="paragraph" w:styleId="a4">
+    <w:name w:val="TOC Heading"/>
+    <w:basedOn w:val="1"/>
+    <w:next w:val="a"/>
+    <w:uiPriority w:val="39"/>
+    <w:unhideWhenUsed/>
+    <w:qFormat/>
+    <w:rsid w:val="00891521"/>
+    <w:pPr>
+      <w:spacing w:before="480" w:line="276" w:lineRule="auto"/>
+      <w:jc w:val="left"/>
+      <w:outlineLvl w:val="9"/>
+    </w:pPr>
+    <w:rPr>
+      <w:b/>
+      <w:bCs/>
+      <w:kern w:val="0"/>
+      <w:sz w:val="28"/>
+      <w:szCs w:val="28"/>
+      <w:lang w:eastAsia="ru-RU"/>
+      <w14:ligatures w14:val="none"/>
+    </w:rPr>
+  </w:style>
+  <w:style w:type="paragraph" w:styleId="12">
+    <w:name w:val="toc 1"/>
+    <w:basedOn w:val="a"/>
+    <w:next w:val="a"/>
+    <w:autoRedefine/>
+    <w:uiPriority w:val="39"/>
+    <w:semiHidden/>
+    <w:unhideWhenUsed/>
+    <w:rsid w:val="00891521"/>
+    <w:pPr>
+      <w:spacing w:before="120"/>
+      <w:jc w:val="left"/>
+    </w:pPr>
+    <w:rPr>
+      <w:rFonts w:asciiTheme="minorHAnsi" w:hAnsiTheme="minorHAnsi" w:cstheme="minorHAnsi"/>
+      <w:b/>
+      <w:bCs/>
+      <w:i/>
+      <w:iCs/>
+      <w:sz w:val="24"/>
+    </w:rPr>
+  </w:style>
+  <w:style w:type="paragraph" w:styleId="22">
+    <w:name w:val="toc 2"/>
+    <w:basedOn w:val="a"/>
+    <w:next w:val="a"/>
+    <w:autoRedefine/>
+    <w:uiPriority w:val="39"/>
+    <w:semiHidden/>
+    <w:unhideWhenUsed/>
+    <w:rsid w:val="00891521"/>
+    <w:pPr>
+      <w:spacing w:before="120"/>
+      <w:ind w:left="280"/>
+      <w:jc w:val="left"/>
+    </w:pPr>
+    <w:rPr>
+      <w:rFonts w:asciiTheme="minorHAnsi" w:hAnsiTheme="minorHAnsi" w:cstheme="minorHAnsi"/>
+      <w:b/>
+      <w:bCs/>
+      <w:sz w:val="22"/>
+      <w:szCs w:val="22"/>
+    </w:rPr>
+  </w:style>
+  <w:style w:type="paragraph" w:styleId="32">
+    <w:name w:val="toc 3"/>
+    <w:basedOn w:val="a"/>
+    <w:next w:val="a"/>
+    <w:autoRedefine/>
+    <w:uiPriority w:val="39"/>
+    <w:semiHidden/>
+    <w:unhideWhenUsed/>
+    <w:rsid w:val="00891521"/>
+    <w:pPr>
+      <w:ind w:left="560"/>
+      <w:jc w:val="left"/>
+    </w:pPr>
+    <w:rPr>
+      <w:rFonts w:asciiTheme="minorHAnsi" w:hAnsiTheme="minorHAnsi" w:cstheme="minorHAnsi"/>
+      <w:sz w:val="20"/>
+      <w:szCs w:val="20"/>
+    </w:rPr>
+  </w:style>
+  <w:style w:type="paragraph" w:styleId="4">
+    <w:name w:val="toc 4"/>
+    <w:basedOn w:val="a"/>
+    <w:next w:val="a"/>
+    <w:autoRedefine/>
+    <w:uiPriority w:val="39"/>
+    <w:semiHidden/>
+    <w:unhideWhenUsed/>
+    <w:rsid w:val="00891521"/>
+    <w:pPr>
+      <w:ind w:left="840"/>
+      <w:jc w:val="left"/>
+    </w:pPr>
+    <w:rPr>
+      <w:rFonts w:asciiTheme="minorHAnsi" w:hAnsiTheme="minorHAnsi" w:cstheme="minorHAnsi"/>
+      <w:sz w:val="20"/>
+      <w:szCs w:val="20"/>
+    </w:rPr>
+  </w:style>
+  <w:style w:type="paragraph" w:styleId="5">
+    <w:name w:val="toc 5"/>
+    <w:basedOn w:val="a"/>
+    <w:next w:val="a"/>
+    <w:autoRedefine/>
+    <w:uiPriority w:val="39"/>
+    <w:semiHidden/>
+    <w:unhideWhenUsed/>
+    <w:rsid w:val="00891521"/>
+    <w:pPr>
+      <w:ind w:left="1120"/>
+      <w:jc w:val="left"/>
+    </w:pPr>
+    <w:rPr>
+      <w:rFonts w:asciiTheme="minorHAnsi" w:hAnsiTheme="minorHAnsi" w:cstheme="minorHAnsi"/>
+      <w:sz w:val="20"/>
+      <w:szCs w:val="20"/>
+    </w:rPr>
+  </w:style>
+  <w:style w:type="paragraph" w:styleId="6">
+    <w:name w:val="toc 6"/>
+    <w:basedOn w:val="a"/>
+    <w:next w:val="a"/>
+    <w:autoRedefine/>
+    <w:uiPriority w:val="39"/>
+    <w:semiHidden/>
+    <w:unhideWhenUsed/>
+    <w:rsid w:val="00891521"/>
+    <w:pPr>
+      <w:ind w:left="1400"/>
+      <w:jc w:val="left"/>
+    </w:pPr>
+    <w:rPr>
+      <w:rFonts w:asciiTheme="minorHAnsi" w:hAnsiTheme="minorHAnsi" w:cstheme="minorHAnsi"/>
+      <w:sz w:val="20"/>
+      <w:szCs w:val="20"/>
+    </w:rPr>
+  </w:style>
+  <w:style w:type="paragraph" w:styleId="7">
+    <w:name w:val="toc 7"/>
+    <w:basedOn w:val="a"/>
+    <w:next w:val="a"/>
+    <w:autoRedefine/>
+    <w:uiPriority w:val="39"/>
+    <w:semiHidden/>
+    <w:unhideWhenUsed/>
+    <w:rsid w:val="00891521"/>
+    <w:pPr>
+      <w:ind w:left="1680"/>
+      <w:jc w:val="left"/>
+    </w:pPr>
+    <w:rPr>
+      <w:rFonts w:asciiTheme="minorHAnsi" w:hAnsiTheme="minorHAnsi" w:cstheme="minorHAnsi"/>
+      <w:sz w:val="20"/>
+      <w:szCs w:val="20"/>
+    </w:rPr>
+  </w:style>
+  <w:style w:type="paragraph" w:styleId="8">
+    <w:name w:val="toc 8"/>
+    <w:basedOn w:val="a"/>
+    <w:next w:val="a"/>
+    <w:autoRedefine/>
+    <w:uiPriority w:val="39"/>
+    <w:semiHidden/>
+    <w:unhideWhenUsed/>
+    <w:rsid w:val="00891521"/>
+    <w:pPr>
+      <w:ind w:left="1960"/>
+      <w:jc w:val="left"/>
+    </w:pPr>
+    <w:rPr>
+      <w:rFonts w:asciiTheme="minorHAnsi" w:hAnsiTheme="minorHAnsi" w:cstheme="minorHAnsi"/>
+      <w:sz w:val="20"/>
+      <w:szCs w:val="20"/>
+    </w:rPr>
+  </w:style>
+  <w:style w:type="paragraph" w:styleId="9">
+    <w:name w:val="toc 9"/>
+    <w:basedOn w:val="a"/>
+    <w:next w:val="a"/>
+    <w:autoRedefine/>
+    <w:uiPriority w:val="39"/>
+    <w:semiHidden/>
+    <w:unhideWhenUsed/>
+    <w:rsid w:val="00891521"/>
+    <w:pPr>
+      <w:ind w:left="2240"/>
+      <w:jc w:val="left"/>
+    </w:pPr>
+    <w:rPr>
+      <w:rFonts w:asciiTheme="minorHAnsi" w:hAnsiTheme="minorHAnsi" w:cstheme="minorHAnsi"/>
+      <w:sz w:val="20"/>
+      <w:szCs w:val="20"/>
     </w:rPr>
   </w:style>
 </w:styles>
@@ -920,4 +2287,16 @@
     </a:ext>
   </a:extLst>
 </a:theme>
+</file>
+
+<file path=customXml/item1.xml><?xml version="1.0" encoding="utf-8"?>
+<b:Sources xmlns:b="http://schemas.openxmlformats.org/officeDocument/2006/bibliography" xmlns="http://schemas.openxmlformats.org/officeDocument/2006/bibliography" SelectedStyle="/GostTitle.XSL" StyleName="ГОСТ — сортировка по названиям" Version="2003"/>
+</file>
+
+<file path=customXml/itemProps1.xml><?xml version="1.0" encoding="utf-8"?>
+<ds:datastoreItem xmlns:ds="http://schemas.openxmlformats.org/officeDocument/2006/customXml" ds:itemID="{CF5EB498-6A35-C041-84A0-70B84660A2ED}">
+  <ds:schemaRefs>
+    <ds:schemaRef ds:uri="http://schemas.openxmlformats.org/officeDocument/2006/bibliography"/>
+  </ds:schemaRefs>
+</ds:datastoreItem>
 </file>
</xml_diff>

<commit_message>
Add themes for fqw
</commit_message>
<xml_diff>
--- a/ SRW_new.docx
+++ b/ SRW_new.docx
@@ -166,7 +166,49 @@
         <w:rPr>
           <w:sz w:val="24"/>
         </w:rPr>
-        <w:t>РЕАЛИЗАЦИЯ ИГРОВОЙ ДИНАМИЧЕСКОЙ СИТУАЦИИ</w:t>
+        <w:t xml:space="preserve">Разработка кроссплатформенной системы управления для 2D </w:t>
+      </w:r>
+      <w:proofErr w:type="spellStart"/>
+      <w:r>
+        <w:rPr>
+          <w:sz w:val="24"/>
+        </w:rPr>
+        <w:t>платформера</w:t>
+      </w:r>
+      <w:proofErr w:type="spellEnd"/>
+      <w:r>
+        <w:rPr>
+          <w:sz w:val="24"/>
+        </w:rPr>
+        <w:t xml:space="preserve"> на </w:t>
+      </w:r>
+      <w:proofErr w:type="spellStart"/>
+      <w:r>
+        <w:rPr>
+          <w:sz w:val="24"/>
+        </w:rPr>
+        <w:t>Unity</w:t>
+      </w:r>
+      <w:proofErr w:type="spellEnd"/>
+      <w:r>
+        <w:rPr>
+          <w:sz w:val="24"/>
+        </w:rPr>
+        <w:t xml:space="preserve">: адаптация управления для Windows (клавиатура/мышь) и </w:t>
+      </w:r>
+      <w:proofErr w:type="spellStart"/>
+      <w:r>
+        <w:rPr>
+          <w:sz w:val="24"/>
+        </w:rPr>
+        <w:t>Android</w:t>
+      </w:r>
+      <w:proofErr w:type="spellEnd"/>
+      <w:r>
+        <w:rPr>
+          <w:sz w:val="24"/>
+        </w:rPr>
+        <w:t xml:space="preserve"> (сенсорный экран)</w:t>
       </w:r>
     </w:p>
     <w:p>
@@ -620,11 +662,22 @@
         <w:rPr>
           <w:sz w:val="24"/>
         </w:rPr>
+        <w:lastRenderedPageBreak/>
         <w:t>Томск –2024</w:t>
       </w:r>
     </w:p>
     <w:sdt>
       <w:sdtPr>
+        <w:rPr>
+          <w:rFonts w:ascii="Times New Roman" w:eastAsiaTheme="minorHAnsi" w:hAnsi="Times New Roman" w:cstheme="minorBidi"/>
+          <w:b w:val="0"/>
+          <w:bCs w:val="0"/>
+          <w:color w:val="auto"/>
+          <w:kern w:val="2"/>
+          <w:szCs w:val="24"/>
+          <w:lang w:eastAsia="en-US"/>
+          <w14:ligatures w14:val="standardContextual"/>
+        </w:rPr>
         <w:id w:val="1117878433"/>
         <w:docPartObj>
           <w:docPartGallery w:val="Table of Contents"/>
@@ -633,13 +686,7 @@
       </w:sdtPr>
       <w:sdtEndPr>
         <w:rPr>
-          <w:rFonts w:ascii="Times New Roman" w:eastAsiaTheme="minorHAnsi" w:hAnsi="Times New Roman" w:cstheme="minorBidi"/>
           <w:noProof/>
-          <w:color w:val="auto"/>
-          <w:kern w:val="2"/>
-          <w:szCs w:val="24"/>
-          <w:lang w:eastAsia="en-US"/>
-          <w14:ligatures w14:val="standardContextual"/>
         </w:rPr>
       </w:sdtEndPr>
       <w:sdtContent>
@@ -775,10 +822,7 @@
     </w:p>
     <w:p>
       <w:r>
-        <w:t>Р</w:t>
-      </w:r>
-      <w:r>
-        <w:t xml:space="preserve">азработать систему управления, работающую на Windows и </w:t>
+        <w:t xml:space="preserve">Разработать систему управления, работающую на Windows и </w:t>
       </w:r>
       <w:proofErr w:type="spellStart"/>
       <w:r>
@@ -805,28 +849,21 @@
       </w:r>
     </w:p>
     <w:p>
-      <w:r>
-        <w:t>Определение объекта</w:t>
-      </w:r>
-      <w:r>
-        <w:t xml:space="preserve">: </w:t>
-      </w:r>
-      <w:r>
-        <w:t>кроссплатформенная система управления</w:t>
-      </w:r>
-    </w:p>
-    <w:p>
-      <w:r>
-        <w:t>П</w:t>
-      </w:r>
-      <w:r>
-        <w:t>редмета</w:t>
-      </w:r>
-      <w:r>
-        <w:t>: м</w:t>
-      </w:r>
-      <w:r>
-        <w:t>етоды адаптации управления для разных платформ.</w:t>
+      <w:pPr>
+        <w:rPr>
+          <w:b/>
+          <w:bCs/>
+        </w:rPr>
+      </w:pPr>
+    </w:p>
+    <w:p>
+      <w:r>
+        <w:t>Определение объекта: кроссплатформенная система управления</w:t>
+      </w:r>
+    </w:p>
+    <w:p>
+      <w:r>
+        <w:t>Предмета: методы адаптации управления для разных платформ.</w:t>
       </w:r>
     </w:p>
     <w:p/>
@@ -917,13 +954,7 @@
     </w:p>
     <w:p>
       <w:r>
-        <w:t>Настройка параметров управления (</w:t>
-      </w:r>
-      <w:r>
-        <w:t>чувствительность, назначение</w:t>
-      </w:r>
-      <w:r>
-        <w:t xml:space="preserve"> клавиш).</w:t>
+        <w:t>Настройка параметров управления (чувствительность, назначение клавиш).</w:t>
       </w:r>
     </w:p>
     <w:p>
@@ -1103,6 +1134,7 @@
     </w:p>
     <w:p>
       <w:r>
+        <w:lastRenderedPageBreak/>
         <w:t>Анализ результатов тестирования и выводы.</w:t>
       </w:r>
     </w:p>
@@ -2294,7 +2326,7 @@
 </file>
 
 <file path=customXml/itemProps1.xml><?xml version="1.0" encoding="utf-8"?>
-<ds:datastoreItem xmlns:ds="http://schemas.openxmlformats.org/officeDocument/2006/customXml" ds:itemID="{CF5EB498-6A35-C041-84A0-70B84660A2ED}">
+<ds:datastoreItem xmlns:ds="http://schemas.openxmlformats.org/officeDocument/2006/customXml" ds:itemID="{C199838A-7EBC-7147-85EE-75F90BF99B45}">
   <ds:schemaRefs>
     <ds:schemaRef ds:uri="http://schemas.openxmlformats.org/officeDocument/2006/bibliography"/>
   </ds:schemaRefs>

</xml_diff>